<commit_message>
commiting JavaScript Assignment 1,2,3
</commit_message>
<xml_diff>
--- a/10. JavaScript/Assignment 3/JavaScript Objects Assignment.docx
+++ b/10. JavaScript/Assignment 3/JavaScript Objects Assignment.docx
@@ -380,6 +380,27 @@
     </w:p>
     <w:p>
       <w:pPr>
+        <w:tabs>
+          <w:tab w:val="left" w:pos="651"/>
+          <w:tab w:val="left" w:pos="652"/>
+        </w:tabs>
+        <w:spacing w:before="402" w:line="259" w:lineRule="auto"/>
+        <w:ind w:right="436"/>
+        <w:rPr>
+          <w:sz w:val="26"/>
+        </w:rPr>
+      </w:pPr>
+      <w:r>
+        <w:rPr>
+          <w:b/>
+          <w:bCs/>
+          <w:sz w:val="26"/>
+        </w:rPr>
+        <w:t>Refer AssignmentQ1.html file.</w:t>
+      </w:r>
+    </w:p>
+    <w:p>
+      <w:pPr>
         <w:pStyle w:val="ListParagraph"/>
         <w:numPr>
           <w:ilvl w:val="0"/>
@@ -399,7 +420,13 @@
         <w:rPr>
           <w:sz w:val="26"/>
         </w:rPr>
-        <w:t>Add</w:t>
+        <w:t>A</w:t>
+      </w:r>
+      <w:r>
+        <w:rPr>
+          <w:sz w:val="26"/>
+        </w:rPr>
+        <w:t>dd</w:t>
       </w:r>
       <w:r>
         <w:rPr>
@@ -493,6 +520,56 @@
           <w:sz w:val="26"/>
         </w:rPr>
         <w:t>property.</w:t>
+      </w:r>
+    </w:p>
+    <w:p>
+      <w:pPr>
+        <w:tabs>
+          <w:tab w:val="left" w:pos="651"/>
+          <w:tab w:val="left" w:pos="652"/>
+        </w:tabs>
+        <w:spacing w:before="130"/>
+        <w:rPr>
+          <w:sz w:val="26"/>
+        </w:rPr>
+      </w:pPr>
+    </w:p>
+    <w:p>
+      <w:pPr>
+        <w:tabs>
+          <w:tab w:val="left" w:pos="651"/>
+          <w:tab w:val="left" w:pos="652"/>
+        </w:tabs>
+        <w:spacing w:before="130"/>
+        <w:rPr>
+          <w:b/>
+          <w:bCs/>
+          <w:sz w:val="26"/>
+        </w:rPr>
+      </w:pPr>
+      <w:r>
+        <w:rPr>
+          <w:b/>
+          <w:bCs/>
+          <w:sz w:val="26"/>
+        </w:rPr>
+        <w:t>Refer AssignmentQ</w:t>
+      </w:r>
+      <w:r>
+        <w:rPr>
+          <w:b/>
+          <w:bCs/>
+          <w:sz w:val="26"/>
+        </w:rPr>
+        <w:t>2</w:t>
+      </w:r>
+      <w:r>
+        <w:rPr>
+          <w:b/>
+          <w:bCs/>
+          <w:sz w:val="26"/>
+        </w:rPr>
+        <w:t>.html file.</w:t>
       </w:r>
     </w:p>
     <w:p>
@@ -516,7 +593,13 @@
         <w:rPr>
           <w:sz w:val="26"/>
         </w:rPr>
-        <w:t>Assuming</w:t>
+        <w:t>A</w:t>
+      </w:r>
+      <w:r>
+        <w:rPr>
+          <w:sz w:val="26"/>
+        </w:rPr>
+        <w:t>ssuming</w:t>
       </w:r>
       <w:r>
         <w:rPr>
@@ -848,19 +931,11 @@
         </w:rPr>
         <w:t xml:space="preserve"> </w:t>
       </w:r>
-      <w:proofErr w:type="gramStart"/>
       <w:r>
         <w:rPr>
           <w:rFonts w:ascii="Courier New"/>
         </w:rPr>
-        <w:t>Rectangle(</w:t>
-      </w:r>
-      <w:proofErr w:type="gramEnd"/>
-      <w:r>
-        <w:rPr>
-          <w:rFonts w:ascii="Courier New"/>
-        </w:rPr>
-        <w:t>4,</w:t>
+        <w:t>Rectangle(4,</w:t>
       </w:r>
       <w:r>
         <w:rPr>
@@ -914,7 +989,6 @@
         </w:rPr>
       </w:pPr>
       <w:proofErr w:type="spellStart"/>
-      <w:proofErr w:type="gramStart"/>
       <w:r>
         <w:rPr>
           <w:rFonts w:ascii="Courier New"/>
@@ -922,7 +996,6 @@
         <w:t>r.getArea</w:t>
       </w:r>
       <w:proofErr w:type="spellEnd"/>
-      <w:proofErr w:type="gramEnd"/>
       <w:r>
         <w:rPr>
           <w:rFonts w:ascii="Courier New"/>
@@ -994,6 +1067,60 @@
         </w:rPr>
         <w:t>200</w:t>
       </w:r>
+    </w:p>
+    <w:p>
+      <w:pPr>
+        <w:pStyle w:val="BodyText"/>
+        <w:spacing w:line="245" w:lineRule="exact"/>
+        <w:ind w:left="831"/>
+        <w:rPr>
+          <w:rFonts w:ascii="Courier New"/>
+        </w:rPr>
+      </w:pPr>
+    </w:p>
+    <w:p>
+      <w:pPr>
+        <w:pStyle w:val="BodyText"/>
+        <w:spacing w:line="245" w:lineRule="exact"/>
+        <w:rPr>
+          <w:b/>
+          <w:bCs/>
+          <w:sz w:val="26"/>
+        </w:rPr>
+      </w:pPr>
+      <w:r>
+        <w:rPr>
+          <w:b/>
+          <w:bCs/>
+          <w:sz w:val="26"/>
+        </w:rPr>
+        <w:t>Refer AssignmentQ</w:t>
+      </w:r>
+      <w:r>
+        <w:rPr>
+          <w:b/>
+          <w:bCs/>
+          <w:sz w:val="26"/>
+        </w:rPr>
+        <w:t>3</w:t>
+      </w:r>
+      <w:r>
+        <w:rPr>
+          <w:b/>
+          <w:bCs/>
+          <w:sz w:val="26"/>
+        </w:rPr>
+        <w:t>.html file.</w:t>
+      </w:r>
+    </w:p>
+    <w:p>
+      <w:pPr>
+        <w:pStyle w:val="BodyText"/>
+        <w:spacing w:line="245" w:lineRule="exact"/>
+        <w:rPr>
+          <w:rFonts w:ascii="Courier New"/>
+        </w:rPr>
+      </w:pPr>
     </w:p>
     <w:p>
       <w:pPr>
@@ -1280,6 +1407,43 @@
     </w:p>
     <w:p>
       <w:pPr>
+        <w:tabs>
+          <w:tab w:val="left" w:pos="651"/>
+          <w:tab w:val="left" w:pos="652"/>
+        </w:tabs>
+        <w:spacing w:before="91" w:line="256" w:lineRule="auto"/>
+        <w:ind w:right="101"/>
+        <w:rPr>
+          <w:sz w:val="26"/>
+        </w:rPr>
+      </w:pPr>
+      <w:r>
+        <w:rPr>
+          <w:b/>
+          <w:bCs/>
+          <w:sz w:val="26"/>
+        </w:rPr>
+        <w:t>Refer Assignment</w:t>
+      </w:r>
+      <w:r>
+        <w:rPr>
+          <w:b/>
+          <w:bCs/>
+          <w:sz w:val="26"/>
+        </w:rPr>
+        <w:t>Q4</w:t>
+      </w:r>
+      <w:r>
+        <w:rPr>
+          <w:b/>
+          <w:bCs/>
+          <w:sz w:val="26"/>
+        </w:rPr>
+        <w:t>.html file.</w:t>
+      </w:r>
+    </w:p>
+    <w:p>
+      <w:pPr>
         <w:pStyle w:val="ListParagraph"/>
         <w:numPr>
           <w:ilvl w:val="0"/>
@@ -1299,10 +1463,161 @@
         <w:rPr>
           <w:sz w:val="26"/>
         </w:rPr>
+        <w:t>T</w:t>
+      </w:r>
+      <w:r>
+        <w:rPr>
+          <w:sz w:val="26"/>
+        </w:rPr>
+        <w:t>ry</w:t>
+      </w:r>
+      <w:r>
+        <w:rPr>
+          <w:spacing w:val="-6"/>
+          <w:sz w:val="26"/>
+        </w:rPr>
+        <w:t xml:space="preserve"> </w:t>
+      </w:r>
+      <w:r>
+        <w:rPr>
+          <w:sz w:val="26"/>
+        </w:rPr>
+        <w:t>reading</w:t>
+      </w:r>
+      <w:r>
+        <w:rPr>
+          <w:spacing w:val="-5"/>
+          <w:sz w:val="26"/>
+        </w:rPr>
+        <w:t xml:space="preserve"> </w:t>
+      </w:r>
+      <w:r>
+        <w:rPr>
+          <w:sz w:val="26"/>
+        </w:rPr>
+        <w:t>the</w:t>
+      </w:r>
+      <w:r>
+        <w:rPr>
+          <w:spacing w:val="-5"/>
+          <w:sz w:val="26"/>
+        </w:rPr>
+        <w:t xml:space="preserve"> </w:t>
+      </w:r>
+      <w:proofErr w:type="spellStart"/>
+      <w:r>
+        <w:rPr>
+          <w:sz w:val="26"/>
+        </w:rPr>
+        <w:t>middleName</w:t>
+      </w:r>
+      <w:proofErr w:type="spellEnd"/>
+      <w:r>
+        <w:rPr>
+          <w:spacing w:val="-6"/>
+          <w:sz w:val="26"/>
+        </w:rPr>
+        <w:t xml:space="preserve"> </w:t>
+      </w:r>
+      <w:r>
+        <w:rPr>
+          <w:sz w:val="26"/>
+        </w:rPr>
+        <w:t>property</w:t>
+      </w:r>
+      <w:r>
+        <w:rPr>
+          <w:spacing w:val="-5"/>
+          <w:sz w:val="26"/>
+        </w:rPr>
+        <w:t xml:space="preserve"> </w:t>
+      </w:r>
+      <w:r>
+        <w:rPr>
+          <w:sz w:val="26"/>
+        </w:rPr>
+        <w:t>from</w:t>
+      </w:r>
+      <w:r>
+        <w:rPr>
+          <w:spacing w:val="-5"/>
+          <w:sz w:val="26"/>
+        </w:rPr>
+        <w:t xml:space="preserve"> </w:t>
+      </w:r>
+      <w:r>
+        <w:rPr>
+          <w:sz w:val="26"/>
+        </w:rPr>
+        <w:t>your</w:t>
+      </w:r>
+      <w:r>
+        <w:rPr>
+          <w:spacing w:val="-5"/>
+          <w:sz w:val="26"/>
+        </w:rPr>
+        <w:t xml:space="preserve"> </w:t>
+      </w:r>
+      <w:r>
+        <w:rPr>
+          <w:sz w:val="26"/>
+        </w:rPr>
+        <w:t>variable</w:t>
+      </w:r>
+      <w:r>
+        <w:rPr>
+          <w:spacing w:val="-6"/>
+          <w:sz w:val="26"/>
+        </w:rPr>
+        <w:t xml:space="preserve"> </w:t>
+      </w:r>
+      <w:r>
+        <w:rPr>
+          <w:sz w:val="26"/>
+        </w:rPr>
+        <w:t>above.</w:t>
+      </w:r>
+      <w:r>
+        <w:rPr>
+          <w:spacing w:val="-5"/>
+          <w:sz w:val="26"/>
+        </w:rPr>
+        <w:t xml:space="preserve"> </w:t>
+      </w:r>
+      <w:r>
+        <w:rPr>
+          <w:sz w:val="26"/>
+        </w:rPr>
         <w:t>Try</w:t>
       </w:r>
       <w:r>
         <w:rPr>
+          <w:spacing w:val="-5"/>
+          <w:sz w:val="26"/>
+        </w:rPr>
+        <w:t xml:space="preserve"> </w:t>
+      </w:r>
+      <w:r>
+        <w:rPr>
+          <w:sz w:val="26"/>
+        </w:rPr>
+        <w:t>assigning</w:t>
+      </w:r>
+      <w:r>
+        <w:rPr>
+          <w:spacing w:val="-5"/>
+          <w:sz w:val="26"/>
+        </w:rPr>
+        <w:t xml:space="preserve"> </w:t>
+      </w:r>
+      <w:r>
+        <w:rPr>
+          <w:sz w:val="26"/>
+        </w:rPr>
+        <w:t>to</w:t>
+      </w:r>
+      <w:r>
+        <w:rPr>
           <w:spacing w:val="-6"/>
           <w:sz w:val="26"/>
         </w:rPr>
@@ -1312,11 +1627,65 @@
         <w:rPr>
           <w:sz w:val="26"/>
         </w:rPr>
+        <w:t>the</w:t>
+      </w:r>
+      <w:r>
+        <w:rPr>
+          <w:spacing w:val="-4"/>
+          <w:sz w:val="26"/>
+        </w:rPr>
+        <w:t xml:space="preserve"> </w:t>
+      </w:r>
+      <w:proofErr w:type="spellStart"/>
+      <w:r>
+        <w:rPr>
+          <w:sz w:val="26"/>
+        </w:rPr>
+        <w:t>middleName</w:t>
+      </w:r>
+      <w:proofErr w:type="spellEnd"/>
+      <w:r>
+        <w:rPr>
+          <w:spacing w:val="-63"/>
+          <w:sz w:val="26"/>
+        </w:rPr>
+        <w:t xml:space="preserve"> </w:t>
+      </w:r>
+      <w:r>
+        <w:rPr>
+          <w:sz w:val="26"/>
+        </w:rPr>
+        <w:t>property.</w:t>
+      </w:r>
+      <w:r>
+        <w:rPr>
+          <w:spacing w:val="-9"/>
+          <w:sz w:val="26"/>
+        </w:rPr>
+        <w:t xml:space="preserve"> </w:t>
+      </w:r>
+      <w:r>
+        <w:rPr>
+          <w:sz w:val="26"/>
+        </w:rPr>
+        <w:t>Try</w:t>
+      </w:r>
+      <w:r>
+        <w:rPr>
+          <w:spacing w:val="-9"/>
+          <w:sz w:val="26"/>
+        </w:rPr>
+        <w:t xml:space="preserve"> </w:t>
+      </w:r>
+      <w:r>
+        <w:rPr>
+          <w:sz w:val="26"/>
+        </w:rPr>
         <w:t>reading</w:t>
       </w:r>
       <w:r>
         <w:rPr>
-          <w:spacing w:val="-5"/>
+          <w:spacing w:val="-9"/>
           <w:sz w:val="26"/>
         </w:rPr>
         <w:t xml:space="preserve"> </w:t>
@@ -1329,22 +1698,7 @@
       </w:r>
       <w:r>
         <w:rPr>
-          <w:spacing w:val="-5"/>
-          <w:sz w:val="26"/>
-        </w:rPr>
-        <w:t xml:space="preserve"> </w:t>
-      </w:r>
-      <w:proofErr w:type="spellStart"/>
-      <w:r>
-        <w:rPr>
-          <w:sz w:val="26"/>
-        </w:rPr>
-        <w:t>middleName</w:t>
-      </w:r>
-      <w:proofErr w:type="spellEnd"/>
-      <w:r>
-        <w:rPr>
-          <w:spacing w:val="-6"/>
+          <w:spacing w:val="-9"/>
           <w:sz w:val="26"/>
         </w:rPr>
         <w:t xml:space="preserve"> </w:t>
@@ -1357,85 +1711,59 @@
       </w:r>
       <w:r>
         <w:rPr>
-          <w:spacing w:val="-5"/>
-          <w:sz w:val="26"/>
-        </w:rPr>
-        <w:t xml:space="preserve"> </w:t>
-      </w:r>
-      <w:r>
-        <w:rPr>
-          <w:sz w:val="26"/>
-        </w:rPr>
-        <w:t>from</w:t>
-      </w:r>
-      <w:r>
-        <w:rPr>
-          <w:spacing w:val="-5"/>
-          <w:sz w:val="26"/>
-        </w:rPr>
-        <w:t xml:space="preserve"> </w:t>
-      </w:r>
-      <w:r>
-        <w:rPr>
-          <w:sz w:val="26"/>
-        </w:rPr>
-        <w:t>your</w:t>
-      </w:r>
-      <w:r>
-        <w:rPr>
-          <w:spacing w:val="-5"/>
-          <w:sz w:val="26"/>
-        </w:rPr>
-        <w:t xml:space="preserve"> </w:t>
-      </w:r>
-      <w:r>
-        <w:rPr>
-          <w:sz w:val="26"/>
-        </w:rPr>
-        <w:t>variable</w:t>
-      </w:r>
-      <w:r>
-        <w:rPr>
-          <w:spacing w:val="-6"/>
-          <w:sz w:val="26"/>
-        </w:rPr>
-        <w:t xml:space="preserve"> </w:t>
-      </w:r>
-      <w:r>
-        <w:rPr>
-          <w:sz w:val="26"/>
-        </w:rPr>
-        <w:t>above.</w:t>
-      </w:r>
-      <w:r>
-        <w:rPr>
-          <w:spacing w:val="-5"/>
-          <w:sz w:val="26"/>
-        </w:rPr>
-        <w:t xml:space="preserve"> </w:t>
-      </w:r>
-      <w:r>
-        <w:rPr>
-          <w:sz w:val="26"/>
-        </w:rPr>
-        <w:t>Try</w:t>
-      </w:r>
-      <w:r>
-        <w:rPr>
-          <w:spacing w:val="-5"/>
-          <w:sz w:val="26"/>
-        </w:rPr>
-        <w:t xml:space="preserve"> </w:t>
-      </w:r>
-      <w:r>
-        <w:rPr>
-          <w:sz w:val="26"/>
-        </w:rPr>
-        <w:t>assigning</w:t>
-      </w:r>
-      <w:r>
-        <w:rPr>
-          <w:spacing w:val="-5"/>
+          <w:spacing w:val="-9"/>
+          <w:sz w:val="26"/>
+        </w:rPr>
+        <w:t xml:space="preserve"> </w:t>
+      </w:r>
+      <w:r>
+        <w:rPr>
+          <w:sz w:val="26"/>
+        </w:rPr>
+        <w:t>again</w:t>
+      </w:r>
+      <w:r>
+        <w:rPr>
+          <w:spacing w:val="-9"/>
+          <w:sz w:val="26"/>
+        </w:rPr>
+        <w:t xml:space="preserve"> </w:t>
+      </w:r>
+      <w:r>
+        <w:rPr>
+          <w:sz w:val="26"/>
+        </w:rPr>
+        <w:t>after</w:t>
+      </w:r>
+      <w:r>
+        <w:rPr>
+          <w:spacing w:val="-8"/>
+          <w:sz w:val="26"/>
+        </w:rPr>
+        <w:t xml:space="preserve"> </w:t>
+      </w:r>
+      <w:r>
+        <w:rPr>
+          <w:sz w:val="26"/>
+        </w:rPr>
+        <w:t>you</w:t>
+      </w:r>
+      <w:r>
+        <w:rPr>
+          <w:spacing w:val="-9"/>
+          <w:sz w:val="26"/>
+        </w:rPr>
+        <w:t xml:space="preserve"> </w:t>
+      </w:r>
+      <w:r>
+        <w:rPr>
+          <w:sz w:val="26"/>
+        </w:rPr>
+        <w:t>assign</w:t>
+      </w:r>
+      <w:r>
+        <w:rPr>
+          <w:spacing w:val="-10"/>
           <w:sz w:val="26"/>
         </w:rPr>
         <w:t xml:space="preserve"> </w:t>
@@ -1448,47 +1776,6 @@
       </w:r>
       <w:r>
         <w:rPr>
-          <w:spacing w:val="-6"/>
-          <w:sz w:val="26"/>
-        </w:rPr>
-        <w:t xml:space="preserve"> </w:t>
-      </w:r>
-      <w:r>
-        <w:rPr>
-          <w:sz w:val="26"/>
-        </w:rPr>
-        <w:t>the</w:t>
-      </w:r>
-      <w:r>
-        <w:rPr>
-          <w:spacing w:val="-4"/>
-          <w:sz w:val="26"/>
-        </w:rPr>
-        <w:t xml:space="preserve"> </w:t>
-      </w:r>
-      <w:proofErr w:type="spellStart"/>
-      <w:r>
-        <w:rPr>
-          <w:sz w:val="26"/>
-        </w:rPr>
-        <w:t>middleName</w:t>
-      </w:r>
-      <w:proofErr w:type="spellEnd"/>
-      <w:r>
-        <w:rPr>
-          <w:spacing w:val="-63"/>
-          <w:sz w:val="26"/>
-        </w:rPr>
-        <w:t xml:space="preserve"> </w:t>
-      </w:r>
-      <w:r>
-        <w:rPr>
-          <w:sz w:val="26"/>
-        </w:rPr>
-        <w:t>property.</w:t>
-      </w:r>
-      <w:r>
-        <w:rPr>
           <w:spacing w:val="-9"/>
           <w:sz w:val="26"/>
         </w:rPr>
@@ -1498,7 +1785,7 @@
         <w:rPr>
           <w:sz w:val="26"/>
         </w:rPr>
-        <w:t>Try</w:t>
+        <w:t>it.</w:t>
       </w:r>
       <w:r>
         <w:rPr>
@@ -1511,7 +1798,7 @@
         <w:rPr>
           <w:sz w:val="26"/>
         </w:rPr>
-        <w:t>reading</w:t>
+        <w:t>Is</w:t>
       </w:r>
       <w:r>
         <w:rPr>
@@ -1524,7 +1811,20 @@
         <w:rPr>
           <w:sz w:val="26"/>
         </w:rPr>
-        <w:t>the</w:t>
+        <w:t>this</w:t>
+      </w:r>
+      <w:r>
+        <w:rPr>
+          <w:spacing w:val="-8"/>
+          <w:sz w:val="26"/>
+        </w:rPr>
+        <w:t xml:space="preserve"> </w:t>
+      </w:r>
+      <w:r>
+        <w:rPr>
+          <w:sz w:val="26"/>
+        </w:rPr>
+        <w:t>behavior</w:t>
       </w:r>
       <w:r>
         <w:rPr>
@@ -1537,7 +1837,7 @@
         <w:rPr>
           <w:sz w:val="26"/>
         </w:rPr>
-        <w:t>property</w:t>
+        <w:t>a</w:t>
       </w:r>
       <w:r>
         <w:rPr>
@@ -1550,7 +1850,7 @@
         <w:rPr>
           <w:sz w:val="26"/>
         </w:rPr>
-        <w:t>again</w:t>
+        <w:t>good</w:t>
       </w:r>
       <w:r>
         <w:rPr>
@@ -1563,20 +1863,7 @@
         <w:rPr>
           <w:sz w:val="26"/>
         </w:rPr>
-        <w:t>after</w:t>
-      </w:r>
-      <w:r>
-        <w:rPr>
-          <w:spacing w:val="-8"/>
-          <w:sz w:val="26"/>
-        </w:rPr>
-        <w:t xml:space="preserve"> </w:t>
-      </w:r>
-      <w:r>
-        <w:rPr>
-          <w:sz w:val="26"/>
-        </w:rPr>
-        <w:t>you</w:t>
+        <w:t>thing</w:t>
       </w:r>
       <w:r>
         <w:rPr>
@@ -1589,20 +1876,7 @@
         <w:rPr>
           <w:sz w:val="26"/>
         </w:rPr>
-        <w:t>assign</w:t>
-      </w:r>
-      <w:r>
-        <w:rPr>
-          <w:spacing w:val="-10"/>
-          <w:sz w:val="26"/>
-        </w:rPr>
-        <w:t xml:space="preserve"> </w:t>
-      </w:r>
-      <w:r>
-        <w:rPr>
-          <w:sz w:val="26"/>
-        </w:rPr>
-        <w:t>to</w:t>
+        <w:t>or</w:t>
       </w:r>
       <w:r>
         <w:rPr>
@@ -1615,7 +1889,7 @@
         <w:rPr>
           <w:sz w:val="26"/>
         </w:rPr>
-        <w:t>it.</w:t>
+        <w:t>a</w:t>
       </w:r>
       <w:r>
         <w:rPr>
@@ -1628,110 +1902,6 @@
         <w:rPr>
           <w:sz w:val="26"/>
         </w:rPr>
-        <w:t>Is</w:t>
-      </w:r>
-      <w:r>
-        <w:rPr>
-          <w:spacing w:val="-9"/>
-          <w:sz w:val="26"/>
-        </w:rPr>
-        <w:t xml:space="preserve"> </w:t>
-      </w:r>
-      <w:r>
-        <w:rPr>
-          <w:sz w:val="26"/>
-        </w:rPr>
-        <w:t>this</w:t>
-      </w:r>
-      <w:r>
-        <w:rPr>
-          <w:spacing w:val="-8"/>
-          <w:sz w:val="26"/>
-        </w:rPr>
-        <w:t xml:space="preserve"> </w:t>
-      </w:r>
-      <w:r>
-        <w:rPr>
-          <w:sz w:val="26"/>
-        </w:rPr>
-        <w:t>behavior</w:t>
-      </w:r>
-      <w:r>
-        <w:rPr>
-          <w:spacing w:val="-9"/>
-          <w:sz w:val="26"/>
-        </w:rPr>
-        <w:t xml:space="preserve"> </w:t>
-      </w:r>
-      <w:r>
-        <w:rPr>
-          <w:sz w:val="26"/>
-        </w:rPr>
-        <w:t>a</w:t>
-      </w:r>
-      <w:r>
-        <w:rPr>
-          <w:spacing w:val="-9"/>
-          <w:sz w:val="26"/>
-        </w:rPr>
-        <w:t xml:space="preserve"> </w:t>
-      </w:r>
-      <w:r>
-        <w:rPr>
-          <w:sz w:val="26"/>
-        </w:rPr>
-        <w:t>good</w:t>
-      </w:r>
-      <w:r>
-        <w:rPr>
-          <w:spacing w:val="-9"/>
-          <w:sz w:val="26"/>
-        </w:rPr>
-        <w:t xml:space="preserve"> </w:t>
-      </w:r>
-      <w:r>
-        <w:rPr>
-          <w:sz w:val="26"/>
-        </w:rPr>
-        <w:t>thing</w:t>
-      </w:r>
-      <w:r>
-        <w:rPr>
-          <w:spacing w:val="-9"/>
-          <w:sz w:val="26"/>
-        </w:rPr>
-        <w:t xml:space="preserve"> </w:t>
-      </w:r>
-      <w:r>
-        <w:rPr>
-          <w:sz w:val="26"/>
-        </w:rPr>
-        <w:t>or</w:t>
-      </w:r>
-      <w:r>
-        <w:rPr>
-          <w:spacing w:val="-9"/>
-          <w:sz w:val="26"/>
-        </w:rPr>
-        <w:t xml:space="preserve"> </w:t>
-      </w:r>
-      <w:r>
-        <w:rPr>
-          <w:sz w:val="26"/>
-        </w:rPr>
-        <w:t>a</w:t>
-      </w:r>
-      <w:r>
-        <w:rPr>
-          <w:spacing w:val="-9"/>
-          <w:sz w:val="26"/>
-        </w:rPr>
-        <w:t xml:space="preserve"> </w:t>
-      </w:r>
-      <w:r>
-        <w:rPr>
-          <w:sz w:val="26"/>
-        </w:rPr>
         <w:t>bad</w:t>
       </w:r>
       <w:r>
@@ -1746,6 +1916,43 @@
           <w:sz w:val="26"/>
         </w:rPr>
         <w:t>thing?</w:t>
+      </w:r>
+    </w:p>
+    <w:p>
+      <w:pPr>
+        <w:tabs>
+          <w:tab w:val="left" w:pos="652"/>
+        </w:tabs>
+        <w:spacing w:before="118" w:line="256" w:lineRule="auto"/>
+        <w:ind w:right="98"/>
+        <w:jc w:val="both"/>
+        <w:rPr>
+          <w:sz w:val="26"/>
+        </w:rPr>
+      </w:pPr>
+      <w:r>
+        <w:rPr>
+          <w:b/>
+          <w:bCs/>
+          <w:sz w:val="26"/>
+        </w:rPr>
+        <w:t>Refer AssignmentQ</w:t>
+      </w:r>
+      <w:r>
+        <w:rPr>
+          <w:b/>
+          <w:bCs/>
+          <w:sz w:val="26"/>
+        </w:rPr>
+        <w:t>5</w:t>
+      </w:r>
+      <w:r>
+        <w:rPr>
+          <w:b/>
+          <w:bCs/>
+          <w:sz w:val="26"/>
+        </w:rPr>
+        <w:t>.html file.</w:t>
       </w:r>
     </w:p>
     <w:p>
@@ -1769,7 +1976,14 @@
         <w:rPr>
           <w:sz w:val="26"/>
         </w:rPr>
-        <w:t>Create</w:t>
+        <w:lastRenderedPageBreak/>
+        <w:t>C</w:t>
+      </w:r>
+      <w:r>
+        <w:rPr>
+          <w:sz w:val="26"/>
+        </w:rPr>
+        <w:t>reate</w:t>
       </w:r>
       <w:r>
         <w:rPr>
@@ -2281,6 +2495,43 @@
           <w:sz w:val="26"/>
         </w:rPr>
         <w:t>directly.</w:t>
+      </w:r>
+    </w:p>
+    <w:p>
+      <w:pPr>
+        <w:tabs>
+          <w:tab w:val="left" w:pos="652"/>
+        </w:tabs>
+        <w:spacing w:before="117" w:line="256" w:lineRule="auto"/>
+        <w:ind w:right="99"/>
+        <w:jc w:val="both"/>
+        <w:rPr>
+          <w:sz w:val="26"/>
+        </w:rPr>
+      </w:pPr>
+      <w:r>
+        <w:rPr>
+          <w:b/>
+          <w:bCs/>
+          <w:sz w:val="26"/>
+        </w:rPr>
+        <w:t>Refer AssignmentQ</w:t>
+      </w:r>
+      <w:r>
+        <w:rPr>
+          <w:b/>
+          <w:bCs/>
+          <w:sz w:val="26"/>
+        </w:rPr>
+        <w:t>6</w:t>
+      </w:r>
+      <w:r>
+        <w:rPr>
+          <w:b/>
+          <w:bCs/>
+          <w:sz w:val="26"/>
+        </w:rPr>
+        <w:t>.html file.</w:t>
       </w:r>
     </w:p>
     <w:p>
@@ -2304,7 +2555,13 @@
         <w:rPr>
           <w:sz w:val="26"/>
         </w:rPr>
-        <w:t>Do</w:t>
+        <w:t>D</w:t>
+      </w:r>
+      <w:r>
+        <w:rPr>
+          <w:sz w:val="26"/>
+        </w:rPr>
+        <w:t>o</w:t>
       </w:r>
       <w:r>
         <w:rPr>
@@ -2496,6 +2753,20 @@
         </w:rPr>
         <w:t>case.</w:t>
       </w:r>
+    </w:p>
+    <w:p>
+      <w:pPr>
+        <w:rPr>
+          <w:sz w:val="26"/>
+        </w:rPr>
+      </w:pPr>
+    </w:p>
+    <w:p>
+      <w:pPr>
+        <w:rPr>
+          <w:sz w:val="26"/>
+        </w:rPr>
+      </w:pPr>
     </w:p>
     <w:p>
       <w:pPr>
@@ -2505,10 +2776,35 @@
         <w:sectPr>
           <w:type w:val="continuous"/>
           <w:pgSz w:w="12240" w:h="15840"/>
-          <w:pgMar w:top="1040" w:right="740" w:bottom="280" w:left="520" w:header="720" w:footer="720" w:gutter="0"/>
+          <w:pgMar w:top="1440" w:right="1440" w:bottom="1440" w:left="1440" w:header="720" w:footer="720" w:gutter="0"/>
           <w:cols w:space="720"/>
+          <w:docGrid w:linePitch="299"/>
         </w:sectPr>
       </w:pPr>
+      <w:r>
+        <w:rPr>
+          <w:b/>
+          <w:bCs/>
+          <w:sz w:val="26"/>
+        </w:rPr>
+        <w:t>Refer AssignmentQ</w:t>
+      </w:r>
+      <w:r>
+        <w:rPr>
+          <w:b/>
+          <w:bCs/>
+          <w:sz w:val="26"/>
+        </w:rPr>
+        <w:t>7</w:t>
+      </w:r>
+      <w:r>
+        <w:rPr>
+          <w:b/>
+          <w:bCs/>
+          <w:sz w:val="26"/>
+        </w:rPr>
+        <w:t>.html file.</w:t>
+      </w:r>
     </w:p>
     <w:p>
       <w:pPr>
@@ -2533,16 +2829,8 @@
           <w:rFonts w:ascii="Calibri"/>
         </w:rPr>
         <w:lastRenderedPageBreak/>
-        <w:t xml:space="preserve">Write a JS program to create object of person with fields as </w:t>
-      </w:r>
-      <w:proofErr w:type="gramStart"/>
-      <w:r>
-        <w:rPr>
-          <w:rFonts w:ascii="Calibri"/>
-        </w:rPr>
-        <w:t>follows:-</w:t>
-      </w:r>
-      <w:proofErr w:type="gramEnd"/>
+        <w:t>Write a JS program to create object of person with fields as follows:-</w:t>
+      </w:r>
       <w:r>
         <w:rPr>
           <w:rFonts w:ascii="Calibri"/>
@@ -2771,19 +3059,11 @@
         </w:rPr>
         <w:t xml:space="preserve"> </w:t>
       </w:r>
-      <w:proofErr w:type="gramStart"/>
       <w:r>
         <w:rPr>
           <w:spacing w:val="-1"/>
         </w:rPr>
-        <w:t>CODE::</w:t>
-      </w:r>
-      <w:proofErr w:type="gramEnd"/>
-      <w:r>
-        <w:rPr>
-          <w:spacing w:val="-1"/>
-        </w:rPr>
-        <w:t>function</w:t>
+        <w:t>CODE::function</w:t>
       </w:r>
       <w:r>
         <w:rPr>
@@ -2812,12 +3092,10 @@
         <w:ind w:left="1122" w:right="7269"/>
       </w:pPr>
       <w:proofErr w:type="spellStart"/>
-      <w:proofErr w:type="gramStart"/>
       <w:r>
         <w:t>this.fname</w:t>
       </w:r>
       <w:proofErr w:type="spellEnd"/>
-      <w:proofErr w:type="gramEnd"/>
       <w:r>
         <w:t>=</w:t>
       </w:r>
@@ -3006,21 +3284,7 @@
         <w:rPr>
           <w:spacing w:val="-1"/>
         </w:rPr>
-        <w:t>person("nikhil","goud",</w:t>
-      </w:r>
-      <w:proofErr w:type="gramStart"/>
-      <w:r>
-        <w:rPr>
-          <w:spacing w:val="-1"/>
-        </w:rPr>
-        <w:t>22,[</w:t>
-      </w:r>
-      <w:proofErr w:type="gramEnd"/>
-      <w:r>
-        <w:rPr>
-          <w:spacing w:val="-1"/>
-        </w:rPr>
-        <w:t>"c"],"24/10/1996",{city:"hyderabad",pincode:"521185"},"false","sr</w:t>
+        <w:t>person("nikhil","goud",22,["c"],"24/10/1996",{city:"hyderabad",pincode:"521185"},"false","sr</w:t>
       </w:r>
       <w:r>
         <w:rPr>
@@ -3051,21 +3315,7 @@
         <w:rPr>
           <w:spacing w:val="-1"/>
         </w:rPr>
-        <w:t>person("harish","chinna",21,"HTML","08/06/1997</w:t>
-      </w:r>
-      <w:proofErr w:type="gramStart"/>
-      <w:r>
-        <w:rPr>
-          <w:spacing w:val="-1"/>
-        </w:rPr>
-        <w:t>",{</w:t>
-      </w:r>
-      <w:proofErr w:type="gramEnd"/>
-      <w:r>
-        <w:rPr>
-          <w:spacing w:val="-1"/>
-        </w:rPr>
-        <w:t>city:"Ameerpet",pincode:"500038"},"false","jr</w:t>
+        <w:t>person("harish","chinna",21,"HTML","08/06/1997",{city:"Ameerpet",pincode:"500038"},"false","jr</w:t>
       </w:r>
       <w:r>
         <w:t xml:space="preserve"> analyst")</w:t>
@@ -3086,15 +3336,7 @@
         <w:ind w:left="1640"/>
       </w:pPr>
       <w:r>
-        <w:t>print=</w:t>
-      </w:r>
-      <w:proofErr w:type="gramStart"/>
-      <w:r>
-        <w:t>function(</w:t>
-      </w:r>
-      <w:proofErr w:type="gramEnd"/>
-      <w:r>
-        <w:t>)</w:t>
+        <w:t>print=function()</w:t>
       </w:r>
     </w:p>
     <w:p>
@@ -3356,13 +3598,8 @@
         <w:ind w:left="920"/>
         <w:jc w:val="both"/>
       </w:pPr>
-      <w:proofErr w:type="gramStart"/>
-      <w:r>
-        <w:t>CODE::</w:t>
-      </w:r>
-      <w:proofErr w:type="gramEnd"/>
-      <w:r>
-        <w:t>function</w:t>
+      <w:r>
+        <w:t>CODE::function</w:t>
       </w:r>
       <w:r>
         <w:rPr>
@@ -3391,12 +3628,10 @@
         <w:ind w:left="1122" w:right="7269"/>
       </w:pPr>
       <w:proofErr w:type="spellStart"/>
-      <w:proofErr w:type="gramStart"/>
       <w:r>
         <w:t>this.fname</w:t>
       </w:r>
       <w:proofErr w:type="spellEnd"/>
-      <w:proofErr w:type="gramEnd"/>
       <w:r>
         <w:t>=</w:t>
       </w:r>
@@ -3578,21 +3813,7 @@
         <w:rPr>
           <w:spacing w:val="-1"/>
         </w:rPr>
-        <w:t>person("amithab","bachan",</w:t>
-      </w:r>
-      <w:proofErr w:type="gramStart"/>
-      <w:r>
-        <w:rPr>
-          <w:spacing w:val="-1"/>
-        </w:rPr>
-        <w:t>22,[</w:t>
-      </w:r>
-      <w:proofErr w:type="gramEnd"/>
-      <w:r>
-        <w:rPr>
-          <w:spacing w:val="-1"/>
-        </w:rPr>
-        <w:t>"c"],"24/10/1996",{city:"hyderabad",pincode:"521185"},"false","sr</w:t>
+        <w:t>person("amithab","bachan",22,["c"],"24/10/1996",{city:"hyderabad",pincode:"521185"},"false","sr</w:t>
       </w:r>
       <w:r>
         <w:t xml:space="preserve"> analyst")</w:t>
@@ -3610,15 +3831,7 @@
       </w:r>
       <w:proofErr w:type="spellEnd"/>
       <w:r>
-        <w:t xml:space="preserve">=new </w:t>
-      </w:r>
-      <w:proofErr w:type="gramStart"/>
-      <w:r>
-        <w:t>person(</w:t>
-      </w:r>
-      <w:proofErr w:type="gramEnd"/>
-      <w:r>
-        <w:t>"abhisheik",21,"HTML","08/06/1997","false","jr analyst")</w:t>
+        <w:t>=new person("abhisheik",21,"HTML","08/06/1997","false","jr analyst")</w:t>
       </w:r>
       <w:r>
         <w:rPr>
@@ -3670,15 +3883,7 @@
         <w:ind w:left="1640"/>
       </w:pPr>
       <w:r>
-        <w:t>print=</w:t>
-      </w:r>
-      <w:proofErr w:type="gramStart"/>
-      <w:r>
-        <w:t>function(</w:t>
-      </w:r>
-      <w:proofErr w:type="gramEnd"/>
-      <w:r>
-        <w:t>)</w:t>
+        <w:t>print=function()</w:t>
       </w:r>
     </w:p>
     <w:p>
@@ -3718,12 +3923,10 @@
         <w:t>console.log(</w:t>
       </w:r>
       <w:proofErr w:type="spellStart"/>
-      <w:proofErr w:type="gramStart"/>
       <w:r>
         <w:t>abhisheik.lname</w:t>
       </w:r>
       <w:proofErr w:type="spellEnd"/>
-      <w:proofErr w:type="gramEnd"/>
       <w:r>
         <w:t>);</w:t>
       </w:r>
@@ -3991,16 +4194,8 @@
         <w:rPr>
           <w:rFonts w:ascii="Calibri"/>
         </w:rPr>
-        <w:t xml:space="preserve">Create a JS program to implement </w:t>
-      </w:r>
-      <w:proofErr w:type="gramStart"/>
-      <w:r>
-        <w:rPr>
-          <w:rFonts w:ascii="Calibri"/>
-        </w:rPr>
-        <w:t>below:-</w:t>
-      </w:r>
-      <w:proofErr w:type="gramEnd"/>
+        <w:t>Create a JS program to implement below:-</w:t>
+      </w:r>
       <w:r>
         <w:rPr>
           <w:rFonts w:ascii="Calibri"/>
@@ -4374,13 +4569,8 @@
       </w:r>
       <w:proofErr w:type="spellEnd"/>
       <w:r>
-        <w:t xml:space="preserve">, </w:t>
-      </w:r>
-      <w:proofErr w:type="gramStart"/>
-      <w:r>
-        <w:t>Note</w:t>
-      </w:r>
-      <w:proofErr w:type="gramEnd"/>
+        <w:t>, Note</w:t>
+      </w:r>
       <w:r>
         <w:rPr>
           <w:spacing w:val="-2"/>
@@ -4476,13 +4666,8 @@
       </w:r>
       <w:proofErr w:type="spellEnd"/>
       <w:r>
-        <w:t xml:space="preserve">, </w:t>
-      </w:r>
-      <w:proofErr w:type="gramStart"/>
-      <w:r>
-        <w:t>Note</w:t>
-      </w:r>
-      <w:proofErr w:type="gramEnd"/>
+        <w:t>, Note</w:t>
+      </w:r>
       <w:r>
         <w:rPr>
           <w:spacing w:val="-2"/>
@@ -4582,17 +4767,12 @@
         <w:t xml:space="preserve">Now, call </w:t>
       </w:r>
       <w:proofErr w:type="spellStart"/>
-      <w:proofErr w:type="gramStart"/>
       <w:r>
         <w:t>getCurrentBalance</w:t>
       </w:r>
       <w:proofErr w:type="spellEnd"/>
       <w:r>
-        <w:t>(</w:t>
-      </w:r>
-      <w:proofErr w:type="gramEnd"/>
-      <w:r>
-        <w:t>) from both the object, that will return th</w:t>
+        <w:t>() from both the object, that will return th</w:t>
       </w:r>
       <w:r>
         <w:t xml:space="preserve">e </w:t>

</xml_diff>